<commit_message>
Changed date to new due date
</commit_message>
<xml_diff>
--- a/Assignment 6/Assignment6.docx
+++ b/Assignment 6/Assignment6.docx
@@ -170,13 +170,23 @@
           <w:u w:val="single"/>
         </w:rPr>
       </w:pPr>
+      <w:proofErr w:type="spellStart"/>
       <w:r>
         <w:rPr>
           <w:sz w:val="32"/>
           <w:szCs w:val="32"/>
           <w:u w:val="single"/>
         </w:rPr>
-        <w:t xml:space="preserve">getdata.php </w:t>
+        <w:t>getdata.php</w:t>
+      </w:r>
+      <w:proofErr w:type="spellEnd"/>
+      <w:r>
+        <w:rPr>
+          <w:sz w:val="32"/>
+          <w:szCs w:val="32"/>
+          <w:u w:val="single"/>
+        </w:rPr>
+        <w:t xml:space="preserve"> </w:t>
       </w:r>
     </w:p>
     <w:p>
@@ -1125,6 +1135,7 @@
           <w:szCs w:val="32"/>
         </w:rPr>
       </w:pPr>
+      <w:proofErr w:type="spellStart"/>
       <w:r>
         <w:rPr>
           <w:sz w:val="32"/>
@@ -1132,6 +1143,7 @@
         </w:rPr>
         <w:t>senddata.php</w:t>
       </w:r>
+      <w:proofErr w:type="spellEnd"/>
     </w:p>
     <w:p>
       <w:pPr>
@@ -1912,7 +1924,23 @@
           <w:sz w:val="24"/>
           <w:szCs w:val="24"/>
         </w:rPr>
-        <w:t>Changes the password of all users to ‘badpass’ regardless of what their username is or what their password is.</w:t>
+        <w:t>Changes the password of all users to ‘</w:t>
+      </w:r>
+      <w:proofErr w:type="spellStart"/>
+      <w:r>
+        <w:rPr>
+          <w:sz w:val="24"/>
+          <w:szCs w:val="24"/>
+        </w:rPr>
+        <w:t>badpass</w:t>
+      </w:r>
+      <w:proofErr w:type="spellEnd"/>
+      <w:r>
+        <w:rPr>
+          <w:sz w:val="24"/>
+          <w:szCs w:val="24"/>
+        </w:rPr>
+        <w:t>’ regardless of what their username is or what their password is.</w:t>
       </w:r>
     </w:p>
     <w:p>
@@ -2270,6 +2298,7 @@
           <w:szCs w:val="24"/>
         </w:rPr>
       </w:pPr>
+      <w:proofErr w:type="spellStart"/>
       <w:r>
         <w:rPr>
           <w:sz w:val="24"/>
@@ -2291,6 +2320,7 @@
         </w:rPr>
         <w:t>d.php</w:t>
       </w:r>
+      <w:proofErr w:type="spellEnd"/>
     </w:p>
     <w:p>
       <w:pPr>
@@ -2849,12 +2879,7 @@
       </w:r>
     </w:p>
     <w:sectPr>
-      <w:headerReference w:type="even" r:id="rId26"/>
-      <w:headerReference w:type="default" r:id="rId27"/>
-      <w:footerReference w:type="even" r:id="rId28"/>
-      <w:footerReference w:type="default" r:id="rId29"/>
-      <w:headerReference w:type="first" r:id="rId30"/>
-      <w:footerReference w:type="first" r:id="rId31"/>
+      <w:headerReference w:type="first" r:id="rId26"/>
       <w:pgSz w:w="12240" w:h="15840"/>
       <w:pgMar w:top="1440" w:right="1440" w:bottom="1440" w:left="1440" w:header="720" w:footer="720" w:gutter="0"/>
       <w:cols w:space="720"/>
@@ -2890,36 +2915,6 @@
 </w:endnotes>
 </file>
 
-<file path=word/footer1.xml><?xml version="1.0" encoding="utf-8"?>
-<w:ftr xmlns:wpc="http://schemas.microsoft.com/office/word/2010/wordprocessingCanvas" xmlns:cx="http://schemas.microsoft.com/office/drawing/2014/chartex" xmlns:cx1="http://schemas.microsoft.com/office/drawing/2015/9/8/chartex" xmlns:cx2="http://schemas.microsoft.com/office/drawing/2015/10/21/chartex" xmlns:cx3="http://schemas.microsoft.com/office/drawing/2016/5/9/chartex" xmlns:cx4="http://schemas.microsoft.com/office/drawing/2016/5/10/chartex" xmlns:cx5="http://schemas.microsoft.com/office/drawing/2016/5/11/chartex" xmlns:cx6="http://schemas.microsoft.com/office/drawing/2016/5/12/chartex" xmlns:cx7="http://schemas.microsoft.com/office/drawing/2016/5/13/chartex" xmlns:cx8="http://schemas.microsoft.com/office/drawing/2016/5/14/chartex" xmlns:mc="http://schemas.openxmlformats.org/markup-compatibility/2006" xmlns:aink="http://schemas.microsoft.com/office/drawing/2016/ink" xmlns:am3d="http://schemas.microsoft.com/office/drawing/2017/model3d" xmlns:o="urn:schemas-microsoft-com:office:office" xmlns:oel="http://schemas.microsoft.com/office/2019/extlst" xmlns:r="http://schemas.openxmlformats.org/officeDocument/2006/relationships" xmlns:m="http://schemas.openxmlformats.org/officeDocument/2006/math" xmlns:v="urn:schemas-microsoft-com:vml" xmlns:wp14="http://schemas.microsoft.com/office/word/2010/wordprocessingDrawing" xmlns:wp="http://schemas.openxmlformats.org/drawingml/2006/wordprocessingDrawing" xmlns:w10="urn:schemas-microsoft-com:office:word" xmlns:w="http://schemas.openxmlformats.org/wordprocessingml/2006/main" xmlns:w14="http://schemas.microsoft.com/office/word/2010/wordml" xmlns:w15="http://schemas.microsoft.com/office/word/2012/wordml" xmlns:w16cex="http://schemas.microsoft.com/office/word/2018/wordml/cex" xmlns:w16cid="http://schemas.microsoft.com/office/word/2016/wordml/cid" xmlns:w16="http://schemas.microsoft.com/office/word/2018/wordml" xmlns:w16sdtdh="http://schemas.microsoft.com/office/word/2020/wordml/sdtdatahash" xmlns:w16se="http://schemas.microsoft.com/office/word/2015/wordml/symex" xmlns:wpg="http://schemas.microsoft.com/office/word/2010/wordprocessingGroup" xmlns:wpi="http://schemas.microsoft.com/office/word/2010/wordprocessingInk" xmlns:wne="http://schemas.microsoft.com/office/word/2006/wordml" xmlns:wps="http://schemas.microsoft.com/office/word/2010/wordprocessingShape" mc:Ignorable="w14 w15 w16se w16cid w16 w16cex w16sdtdh wp14">
-  <w:p>
-    <w:pPr>
-      <w:pStyle w:val="Footer"/>
-    </w:pPr>
-  </w:p>
-</w:ftr>
-</file>
-
-<file path=word/footer2.xml><?xml version="1.0" encoding="utf-8"?>
-<w:ftr xmlns:wpc="http://schemas.microsoft.com/office/word/2010/wordprocessingCanvas" xmlns:cx="http://schemas.microsoft.com/office/drawing/2014/chartex" xmlns:cx1="http://schemas.microsoft.com/office/drawing/2015/9/8/chartex" xmlns:cx2="http://schemas.microsoft.com/office/drawing/2015/10/21/chartex" xmlns:cx3="http://schemas.microsoft.com/office/drawing/2016/5/9/chartex" xmlns:cx4="http://schemas.microsoft.com/office/drawing/2016/5/10/chartex" xmlns:cx5="http://schemas.microsoft.com/office/drawing/2016/5/11/chartex" xmlns:cx6="http://schemas.microsoft.com/office/drawing/2016/5/12/chartex" xmlns:cx7="http://schemas.microsoft.com/office/drawing/2016/5/13/chartex" xmlns:cx8="http://schemas.microsoft.com/office/drawing/2016/5/14/chartex" xmlns:mc="http://schemas.openxmlformats.org/markup-compatibility/2006" xmlns:aink="http://schemas.microsoft.com/office/drawing/2016/ink" xmlns:am3d="http://schemas.microsoft.com/office/drawing/2017/model3d" xmlns:o="urn:schemas-microsoft-com:office:office" xmlns:oel="http://schemas.microsoft.com/office/2019/extlst" xmlns:r="http://schemas.openxmlformats.org/officeDocument/2006/relationships" xmlns:m="http://schemas.openxmlformats.org/officeDocument/2006/math" xmlns:v="urn:schemas-microsoft-com:vml" xmlns:wp14="http://schemas.microsoft.com/office/word/2010/wordprocessingDrawing" xmlns:wp="http://schemas.openxmlformats.org/drawingml/2006/wordprocessingDrawing" xmlns:w10="urn:schemas-microsoft-com:office:word" xmlns:w="http://schemas.openxmlformats.org/wordprocessingml/2006/main" xmlns:w14="http://schemas.microsoft.com/office/word/2010/wordml" xmlns:w15="http://schemas.microsoft.com/office/word/2012/wordml" xmlns:w16cex="http://schemas.microsoft.com/office/word/2018/wordml/cex" xmlns:w16cid="http://schemas.microsoft.com/office/word/2016/wordml/cid" xmlns:w16="http://schemas.microsoft.com/office/word/2018/wordml" xmlns:w16sdtdh="http://schemas.microsoft.com/office/word/2020/wordml/sdtdatahash" xmlns:w16se="http://schemas.microsoft.com/office/word/2015/wordml/symex" xmlns:wpg="http://schemas.microsoft.com/office/word/2010/wordprocessingGroup" xmlns:wpi="http://schemas.microsoft.com/office/word/2010/wordprocessingInk" xmlns:wne="http://schemas.microsoft.com/office/word/2006/wordml" xmlns:wps="http://schemas.microsoft.com/office/word/2010/wordprocessingShape" mc:Ignorable="w14 w15 w16se w16cid w16 w16cex w16sdtdh wp14">
-  <w:p>
-    <w:pPr>
-      <w:pStyle w:val="Footer"/>
-    </w:pPr>
-  </w:p>
-</w:ftr>
-</file>
-
-<file path=word/footer3.xml><?xml version="1.0" encoding="utf-8"?>
-<w:ftr xmlns:wpc="http://schemas.microsoft.com/office/word/2010/wordprocessingCanvas" xmlns:cx="http://schemas.microsoft.com/office/drawing/2014/chartex" xmlns:cx1="http://schemas.microsoft.com/office/drawing/2015/9/8/chartex" xmlns:cx2="http://schemas.microsoft.com/office/drawing/2015/10/21/chartex" xmlns:cx3="http://schemas.microsoft.com/office/drawing/2016/5/9/chartex" xmlns:cx4="http://schemas.microsoft.com/office/drawing/2016/5/10/chartex" xmlns:cx5="http://schemas.microsoft.com/office/drawing/2016/5/11/chartex" xmlns:cx6="http://schemas.microsoft.com/office/drawing/2016/5/12/chartex" xmlns:cx7="http://schemas.microsoft.com/office/drawing/2016/5/13/chartex" xmlns:cx8="http://schemas.microsoft.com/office/drawing/2016/5/14/chartex" xmlns:mc="http://schemas.openxmlformats.org/markup-compatibility/2006" xmlns:aink="http://schemas.microsoft.com/office/drawing/2016/ink" xmlns:am3d="http://schemas.microsoft.com/office/drawing/2017/model3d" xmlns:o="urn:schemas-microsoft-com:office:office" xmlns:oel="http://schemas.microsoft.com/office/2019/extlst" xmlns:r="http://schemas.openxmlformats.org/officeDocument/2006/relationships" xmlns:m="http://schemas.openxmlformats.org/officeDocument/2006/math" xmlns:v="urn:schemas-microsoft-com:vml" xmlns:wp14="http://schemas.microsoft.com/office/word/2010/wordprocessingDrawing" xmlns:wp="http://schemas.openxmlformats.org/drawingml/2006/wordprocessingDrawing" xmlns:w10="urn:schemas-microsoft-com:office:word" xmlns:w="http://schemas.openxmlformats.org/wordprocessingml/2006/main" xmlns:w14="http://schemas.microsoft.com/office/word/2010/wordml" xmlns:w15="http://schemas.microsoft.com/office/word/2012/wordml" xmlns:w16cex="http://schemas.microsoft.com/office/word/2018/wordml/cex" xmlns:w16cid="http://schemas.microsoft.com/office/word/2016/wordml/cid" xmlns:w16="http://schemas.microsoft.com/office/word/2018/wordml" xmlns:w16sdtdh="http://schemas.microsoft.com/office/word/2020/wordml/sdtdatahash" xmlns:w16se="http://schemas.microsoft.com/office/word/2015/wordml/symex" xmlns:wpg="http://schemas.microsoft.com/office/word/2010/wordprocessingGroup" xmlns:wpi="http://schemas.microsoft.com/office/word/2010/wordprocessingInk" xmlns:wne="http://schemas.microsoft.com/office/word/2006/wordml" xmlns:wps="http://schemas.microsoft.com/office/word/2010/wordprocessingShape" mc:Ignorable="w14 w15 w16se w16cid w16 w16cex w16sdtdh wp14">
-  <w:p>
-    <w:pPr>
-      <w:pStyle w:val="Footer"/>
-    </w:pPr>
-  </w:p>
-</w:ftr>
-</file>
-
 <file path=word/footnotes.xml><?xml version="1.0" encoding="utf-8"?>
 <w:footnotes xmlns:wpc="http://schemas.microsoft.com/office/word/2010/wordprocessingCanvas" xmlns:cx="http://schemas.microsoft.com/office/drawing/2014/chartex" xmlns:cx1="http://schemas.microsoft.com/office/drawing/2015/9/8/chartex" xmlns:cx2="http://schemas.microsoft.com/office/drawing/2015/10/21/chartex" xmlns:cx3="http://schemas.microsoft.com/office/drawing/2016/5/9/chartex" xmlns:cx4="http://schemas.microsoft.com/office/drawing/2016/5/10/chartex" xmlns:cx5="http://schemas.microsoft.com/office/drawing/2016/5/11/chartex" xmlns:cx6="http://schemas.microsoft.com/office/drawing/2016/5/12/chartex" xmlns:cx7="http://schemas.microsoft.com/office/drawing/2016/5/13/chartex" xmlns:cx8="http://schemas.microsoft.com/office/drawing/2016/5/14/chartex" xmlns:mc="http://schemas.openxmlformats.org/markup-compatibility/2006" xmlns:aink="http://schemas.microsoft.com/office/drawing/2016/ink" xmlns:am3d="http://schemas.microsoft.com/office/drawing/2017/model3d" xmlns:o="urn:schemas-microsoft-com:office:office" xmlns:oel="http://schemas.microsoft.com/office/2019/extlst" xmlns:r="http://schemas.openxmlformats.org/officeDocument/2006/relationships" xmlns:m="http://schemas.openxmlformats.org/officeDocument/2006/math" xmlns:v="urn:schemas-microsoft-com:vml" xmlns:wp14="http://schemas.microsoft.com/office/word/2010/wordprocessingDrawing" xmlns:wp="http://schemas.openxmlformats.org/drawingml/2006/wordprocessingDrawing" xmlns:w10="urn:schemas-microsoft-com:office:word" xmlns:w="http://schemas.openxmlformats.org/wordprocessingml/2006/main" xmlns:w14="http://schemas.microsoft.com/office/word/2010/wordml" xmlns:w15="http://schemas.microsoft.com/office/word/2012/wordml" xmlns:w16cex="http://schemas.microsoft.com/office/word/2018/wordml/cex" xmlns:w16cid="http://schemas.microsoft.com/office/word/2016/wordml/cid" xmlns:w16="http://schemas.microsoft.com/office/word/2018/wordml" xmlns:w16sdtdh="http://schemas.microsoft.com/office/word/2020/wordml/sdtdatahash" xmlns:w16se="http://schemas.microsoft.com/office/word/2015/wordml/symex" xmlns:wpg="http://schemas.microsoft.com/office/word/2010/wordprocessingGroup" xmlns:wpi="http://schemas.microsoft.com/office/word/2010/wordprocessingInk" xmlns:wne="http://schemas.microsoft.com/office/word/2006/wordml" xmlns:wps="http://schemas.microsoft.com/office/word/2010/wordprocessingShape" mc:Ignorable="w14 w15 w16se w16cid w16 w16cex w16sdtdh wp14">
   <w:footnote w:type="separator" w:id="-1">
@@ -2946,26 +2941,6 @@
 </file>
 
 <file path=word/header1.xml><?xml version="1.0" encoding="utf-8"?>
-<w:hdr xmlns:wpc="http://schemas.microsoft.com/office/word/2010/wordprocessingCanvas" xmlns:cx="http://schemas.microsoft.com/office/drawing/2014/chartex" xmlns:cx1="http://schemas.microsoft.com/office/drawing/2015/9/8/chartex" xmlns:cx2="http://schemas.microsoft.com/office/drawing/2015/10/21/chartex" xmlns:cx3="http://schemas.microsoft.com/office/drawing/2016/5/9/chartex" xmlns:cx4="http://schemas.microsoft.com/office/drawing/2016/5/10/chartex" xmlns:cx5="http://schemas.microsoft.com/office/drawing/2016/5/11/chartex" xmlns:cx6="http://schemas.microsoft.com/office/drawing/2016/5/12/chartex" xmlns:cx7="http://schemas.microsoft.com/office/drawing/2016/5/13/chartex" xmlns:cx8="http://schemas.microsoft.com/office/drawing/2016/5/14/chartex" xmlns:mc="http://schemas.openxmlformats.org/markup-compatibility/2006" xmlns:aink="http://schemas.microsoft.com/office/drawing/2016/ink" xmlns:am3d="http://schemas.microsoft.com/office/drawing/2017/model3d" xmlns:o="urn:schemas-microsoft-com:office:office" xmlns:oel="http://schemas.microsoft.com/office/2019/extlst" xmlns:r="http://schemas.openxmlformats.org/officeDocument/2006/relationships" xmlns:m="http://schemas.openxmlformats.org/officeDocument/2006/math" xmlns:v="urn:schemas-microsoft-com:vml" xmlns:wp14="http://schemas.microsoft.com/office/word/2010/wordprocessingDrawing" xmlns:wp="http://schemas.openxmlformats.org/drawingml/2006/wordprocessingDrawing" xmlns:w10="urn:schemas-microsoft-com:office:word" xmlns:w="http://schemas.openxmlformats.org/wordprocessingml/2006/main" xmlns:w14="http://schemas.microsoft.com/office/word/2010/wordml" xmlns:w15="http://schemas.microsoft.com/office/word/2012/wordml" xmlns:w16cex="http://schemas.microsoft.com/office/word/2018/wordml/cex" xmlns:w16cid="http://schemas.microsoft.com/office/word/2016/wordml/cid" xmlns:w16="http://schemas.microsoft.com/office/word/2018/wordml" xmlns:w16sdtdh="http://schemas.microsoft.com/office/word/2020/wordml/sdtdatahash" xmlns:w16se="http://schemas.microsoft.com/office/word/2015/wordml/symex" xmlns:wpg="http://schemas.microsoft.com/office/word/2010/wordprocessingGroup" xmlns:wpi="http://schemas.microsoft.com/office/word/2010/wordprocessingInk" xmlns:wne="http://schemas.microsoft.com/office/word/2006/wordml" xmlns:wps="http://schemas.microsoft.com/office/word/2010/wordprocessingShape" mc:Ignorable="w14 w15 w16se w16cid w16 w16cex w16sdtdh wp14">
-  <w:p>
-    <w:pPr>
-      <w:pStyle w:val="Header"/>
-    </w:pPr>
-  </w:p>
-</w:hdr>
-</file>
-
-<file path=word/header2.xml><?xml version="1.0" encoding="utf-8"?>
-<w:hdr xmlns:wpc="http://schemas.microsoft.com/office/word/2010/wordprocessingCanvas" xmlns:cx="http://schemas.microsoft.com/office/drawing/2014/chartex" xmlns:cx1="http://schemas.microsoft.com/office/drawing/2015/9/8/chartex" xmlns:cx2="http://schemas.microsoft.com/office/drawing/2015/10/21/chartex" xmlns:cx3="http://schemas.microsoft.com/office/drawing/2016/5/9/chartex" xmlns:cx4="http://schemas.microsoft.com/office/drawing/2016/5/10/chartex" xmlns:cx5="http://schemas.microsoft.com/office/drawing/2016/5/11/chartex" xmlns:cx6="http://schemas.microsoft.com/office/drawing/2016/5/12/chartex" xmlns:cx7="http://schemas.microsoft.com/office/drawing/2016/5/13/chartex" xmlns:cx8="http://schemas.microsoft.com/office/drawing/2016/5/14/chartex" xmlns:mc="http://schemas.openxmlformats.org/markup-compatibility/2006" xmlns:aink="http://schemas.microsoft.com/office/drawing/2016/ink" xmlns:am3d="http://schemas.microsoft.com/office/drawing/2017/model3d" xmlns:o="urn:schemas-microsoft-com:office:office" xmlns:oel="http://schemas.microsoft.com/office/2019/extlst" xmlns:r="http://schemas.openxmlformats.org/officeDocument/2006/relationships" xmlns:m="http://schemas.openxmlformats.org/officeDocument/2006/math" xmlns:v="urn:schemas-microsoft-com:vml" xmlns:wp14="http://schemas.microsoft.com/office/word/2010/wordprocessingDrawing" xmlns:wp="http://schemas.openxmlformats.org/drawingml/2006/wordprocessingDrawing" xmlns:w10="urn:schemas-microsoft-com:office:word" xmlns:w="http://schemas.openxmlformats.org/wordprocessingml/2006/main" xmlns:w14="http://schemas.microsoft.com/office/word/2010/wordml" xmlns:w15="http://schemas.microsoft.com/office/word/2012/wordml" xmlns:w16cex="http://schemas.microsoft.com/office/word/2018/wordml/cex" xmlns:w16cid="http://schemas.microsoft.com/office/word/2016/wordml/cid" xmlns:w16="http://schemas.microsoft.com/office/word/2018/wordml" xmlns:w16sdtdh="http://schemas.microsoft.com/office/word/2020/wordml/sdtdatahash" xmlns:w16se="http://schemas.microsoft.com/office/word/2015/wordml/symex" xmlns:wpg="http://schemas.microsoft.com/office/word/2010/wordprocessingGroup" xmlns:wpi="http://schemas.microsoft.com/office/word/2010/wordprocessingInk" xmlns:wne="http://schemas.microsoft.com/office/word/2006/wordml" xmlns:wps="http://schemas.microsoft.com/office/word/2010/wordprocessingShape" mc:Ignorable="w14 w15 w16se w16cid w16 w16cex w16sdtdh wp14">
-  <w:p>
-    <w:pPr>
-      <w:pStyle w:val="Header"/>
-    </w:pPr>
-  </w:p>
-</w:hdr>
-</file>
-
-<file path=word/header3.xml><?xml version="1.0" encoding="utf-8"?>
 <w:hdr xmlns:wpc="http://schemas.microsoft.com/office/word/2010/wordprocessingCanvas" xmlns:cx="http://schemas.microsoft.com/office/drawing/2014/chartex" xmlns:cx1="http://schemas.microsoft.com/office/drawing/2015/9/8/chartex" xmlns:cx2="http://schemas.microsoft.com/office/drawing/2015/10/21/chartex" xmlns:cx3="http://schemas.microsoft.com/office/drawing/2016/5/9/chartex" xmlns:cx4="http://schemas.microsoft.com/office/drawing/2016/5/10/chartex" xmlns:cx5="http://schemas.microsoft.com/office/drawing/2016/5/11/chartex" xmlns:cx6="http://schemas.microsoft.com/office/drawing/2016/5/12/chartex" xmlns:cx7="http://schemas.microsoft.com/office/drawing/2016/5/13/chartex" xmlns:cx8="http://schemas.microsoft.com/office/drawing/2016/5/14/chartex" xmlns:mc="http://schemas.openxmlformats.org/markup-compatibility/2006" xmlns:aink="http://schemas.microsoft.com/office/drawing/2016/ink" xmlns:am3d="http://schemas.microsoft.com/office/drawing/2017/model3d" xmlns:o="urn:schemas-microsoft-com:office:office" xmlns:oel="http://schemas.microsoft.com/office/2019/extlst" xmlns:r="http://schemas.openxmlformats.org/officeDocument/2006/relationships" xmlns:m="http://schemas.openxmlformats.org/officeDocument/2006/math" xmlns:v="urn:schemas-microsoft-com:vml" xmlns:wp14="http://schemas.microsoft.com/office/word/2010/wordprocessingDrawing" xmlns:wp="http://schemas.openxmlformats.org/drawingml/2006/wordprocessingDrawing" xmlns:w10="urn:schemas-microsoft-com:office:word" xmlns:w="http://schemas.openxmlformats.org/wordprocessingml/2006/main" xmlns:w14="http://schemas.microsoft.com/office/word/2010/wordml" xmlns:w15="http://schemas.microsoft.com/office/word/2012/wordml" xmlns:w16cex="http://schemas.microsoft.com/office/word/2018/wordml/cex" xmlns:w16cid="http://schemas.microsoft.com/office/word/2016/wordml/cid" xmlns:w16="http://schemas.microsoft.com/office/word/2018/wordml" xmlns:w16sdtdh="http://schemas.microsoft.com/office/word/2020/wordml/sdtdatahash" xmlns:w16se="http://schemas.microsoft.com/office/word/2015/wordml/symex" xmlns:wpg="http://schemas.microsoft.com/office/word/2010/wordprocessingGroup" xmlns:wpi="http://schemas.microsoft.com/office/word/2010/wordprocessingInk" xmlns:wne="http://schemas.microsoft.com/office/word/2006/wordml" xmlns:wps="http://schemas.microsoft.com/office/word/2010/wordprocessingShape" mc:Ignorable="w14 w15 w16se w16cid w16 w16cex w16sdtdh wp14">
   <w:p>
     <w:pPr>
@@ -3067,7 +3042,23 @@
         <w:sz w:val="24"/>
         <w:szCs w:val="24"/>
       </w:rPr>
-      <w:t xml:space="preserve"> Pawig </w:t>
+      <w:t xml:space="preserve"> </w:t>
+    </w:r>
+    <w:proofErr w:type="spellStart"/>
+    <w:r>
+      <w:rPr>
+        <w:sz w:val="24"/>
+        <w:szCs w:val="24"/>
+      </w:rPr>
+      <w:t>Pawig</w:t>
+    </w:r>
+    <w:proofErr w:type="spellEnd"/>
+    <w:r>
+      <w:rPr>
+        <w:sz w:val="24"/>
+        <w:szCs w:val="24"/>
+      </w:rPr>
+      <w:t xml:space="preserve"> </w:t>
     </w:r>
     <w:r>
       <w:rPr>
@@ -3115,7 +3106,21 @@
         <w:sz w:val="24"/>
         <w:szCs w:val="24"/>
       </w:rPr>
-      <w:t>11/17/2023</w:t>
+      <w:t>11/</w:t>
+    </w:r>
+    <w:r>
+      <w:rPr>
+        <w:sz w:val="24"/>
+        <w:szCs w:val="24"/>
+      </w:rPr>
+      <w:t>20</w:t>
+    </w:r>
+    <w:r>
+      <w:rPr>
+        <w:sz w:val="24"/>
+        <w:szCs w:val="24"/>
+      </w:rPr>
+      <w:t>/2023</w:t>
     </w:r>
   </w:p>
   <w:p>

</xml_diff>